<commit_message>
Edits to assignment instructions
</commit_message>
<xml_diff>
--- a/worksheets/Worksheet-Getting-Started.docx
+++ b/worksheets/Worksheet-Getting-Started.docx
@@ -21,6 +21,12 @@
           <w:rFonts w:asciiTheme="majorHAnsi" w:hAnsiTheme="majorHAnsi" w:cstheme="majorHAnsi"/>
         </w:rPr>
         <w:t>ut away all electronic devices.</w:t>
+      </w:r>
+      <w:r>
+        <w:rPr>
+          <w:rFonts w:asciiTheme="majorHAnsi" w:hAnsiTheme="majorHAnsi" w:cstheme="majorHAnsi"/>
+        </w:rPr>
+        <w:t xml:space="preserve"> This sheet will be collected but not assessed. The professor will look at the second page but will ignore the first page.</w:t>
       </w:r>
     </w:p>
     <w:p>
@@ -672,24 +678,16 @@
     </w:p>
     <w:p>
       <w:pPr>
-        <w:tabs>
-          <w:tab w:val="left" w:leader="underscore" w:pos="9360"/>
-        </w:tabs>
-        <w:jc w:val="both"/>
-        <w:rPr>
-          <w:rFonts w:asciiTheme="majorHAnsi" w:hAnsiTheme="majorHAnsi" w:cstheme="majorHAnsi"/>
-        </w:rPr>
-      </w:pPr>
-    </w:p>
-    <w:p>
-      <w:pPr>
         <w:rPr>
           <w:rFonts w:asciiTheme="majorHAnsi" w:hAnsiTheme="majorHAnsi" w:cstheme="majorHAnsi"/>
         </w:rPr>
         <w:sectPr>
-          <w:footerReference w:type="default" r:id="rId7"/>
-          <w:headerReference w:type="first" r:id="rId8"/>
-          <w:footerReference w:type="first" r:id="rId9"/>
+          <w:headerReference w:type="even" r:id="rId7"/>
+          <w:headerReference w:type="default" r:id="rId8"/>
+          <w:footerReference w:type="even" r:id="rId9"/>
+          <w:footerReference w:type="default" r:id="rId10"/>
+          <w:headerReference w:type="first" r:id="rId11"/>
+          <w:footerReference w:type="first" r:id="rId12"/>
           <w:pgSz w:w="12240" w:h="15840"/>
           <w:pgMar w:top="2160" w:right="1440" w:bottom="1440" w:left="1440" w:header="864" w:footer="720" w:gutter="0"/>
           <w:cols w:space="720"/>
@@ -1239,7 +1237,7 @@
       </w:r>
     </w:p>
     <w:sectPr>
-      <w:headerReference w:type="first" r:id="rId10"/>
+      <w:headerReference w:type="first" r:id="rId13"/>
       <w:pgSz w:w="12240" w:h="15840"/>
       <w:pgMar w:top="1440" w:right="1440" w:bottom="1440" w:left="1440" w:header="864" w:footer="720" w:gutter="0"/>
       <w:cols w:space="720"/>
@@ -1274,85 +1272,7 @@
   <w:p>
     <w:pPr>
       <w:pStyle w:val="Footer"/>
-      <w:jc w:val="center"/>
-      <w:rPr>
-        <w:rFonts w:asciiTheme="majorHAnsi" w:hAnsiTheme="majorHAnsi" w:cstheme="majorHAnsi"/>
-      </w:rPr>
     </w:pPr>
-    <w:r>
-      <w:rPr>
-        <w:rFonts w:asciiTheme="majorHAnsi" w:hAnsiTheme="majorHAnsi" w:cstheme="majorHAnsi"/>
-      </w:rPr>
-      <w:t xml:space="preserve">Page </w:t>
-    </w:r>
-    <w:r>
-      <w:rPr>
-        <w:rFonts w:asciiTheme="majorHAnsi" w:hAnsiTheme="majorHAnsi" w:cstheme="majorHAnsi"/>
-      </w:rPr>
-      <w:fldChar w:fldCharType="begin"/>
-    </w:r>
-    <w:r>
-      <w:rPr>
-        <w:rFonts w:asciiTheme="majorHAnsi" w:hAnsiTheme="majorHAnsi" w:cstheme="majorHAnsi"/>
-      </w:rPr>
-      <w:instrText xml:space="preserve"> PAGE </w:instrText>
-    </w:r>
-    <w:r>
-      <w:rPr>
-        <w:rFonts w:asciiTheme="majorHAnsi" w:hAnsiTheme="majorHAnsi" w:cstheme="majorHAnsi"/>
-      </w:rPr>
-      <w:fldChar w:fldCharType="separate"/>
-    </w:r>
-    <w:r>
-      <w:rPr>
-        <w:rFonts w:asciiTheme="majorHAnsi" w:hAnsiTheme="majorHAnsi" w:cstheme="majorHAnsi"/>
-        <w:noProof/>
-      </w:rPr>
-      <w:t>1</w:t>
-    </w:r>
-    <w:r>
-      <w:rPr>
-        <w:rFonts w:asciiTheme="majorHAnsi" w:hAnsiTheme="majorHAnsi" w:cstheme="majorHAnsi"/>
-      </w:rPr>
-      <w:fldChar w:fldCharType="end"/>
-    </w:r>
-    <w:r>
-      <w:rPr>
-        <w:rFonts w:asciiTheme="majorHAnsi" w:hAnsiTheme="majorHAnsi" w:cstheme="majorHAnsi"/>
-      </w:rPr>
-      <w:t xml:space="preserve"> of </w:t>
-    </w:r>
-    <w:r>
-      <w:rPr>
-        <w:rFonts w:asciiTheme="majorHAnsi" w:hAnsiTheme="majorHAnsi" w:cstheme="majorHAnsi"/>
-      </w:rPr>
-      <w:fldChar w:fldCharType="begin"/>
-    </w:r>
-    <w:r>
-      <w:rPr>
-        <w:rFonts w:asciiTheme="majorHAnsi" w:hAnsiTheme="majorHAnsi" w:cstheme="majorHAnsi"/>
-      </w:rPr>
-      <w:instrText xml:space="preserve"> NUMPAGES </w:instrText>
-    </w:r>
-    <w:r>
-      <w:rPr>
-        <w:rFonts w:asciiTheme="majorHAnsi" w:hAnsiTheme="majorHAnsi" w:cstheme="majorHAnsi"/>
-      </w:rPr>
-      <w:fldChar w:fldCharType="separate"/>
-    </w:r>
-    <w:r>
-      <w:rPr>
-        <w:rFonts w:asciiTheme="majorHAnsi" w:hAnsiTheme="majorHAnsi" w:cstheme="majorHAnsi"/>
-        <w:noProof/>
-      </w:rPr>
-      <w:t>2</w:t>
-    </w:r>
-    <w:r>
-      <w:rPr>
-        <w:rFonts w:asciiTheme="majorHAnsi" w:hAnsiTheme="majorHAnsi" w:cstheme="majorHAnsi"/>
-      </w:rPr>
-      <w:fldChar w:fldCharType="end"/>
-    </w:r>
   </w:p>
 </w:ftr>
 </file>
@@ -1445,6 +1365,94 @@
 </w:ftr>
 </file>
 
+<file path=word/footer3.xml><?xml version="1.0" encoding="utf-8"?>
+<w:ftr xmlns:wpc="http://schemas.microsoft.com/office/word/2010/wordprocessingCanvas" xmlns:cx="http://schemas.microsoft.com/office/drawing/2014/chartex" xmlns:cx1="http://schemas.microsoft.com/office/drawing/2015/9/8/chartex" xmlns:cx2="http://schemas.microsoft.com/office/drawing/2015/10/21/chartex" xmlns:cx3="http://schemas.microsoft.com/office/drawing/2016/5/9/chartex" xmlns:cx4="http://schemas.microsoft.com/office/drawing/2016/5/10/chartex" xmlns:cx5="http://schemas.microsoft.com/office/drawing/2016/5/11/chartex" xmlns:cx6="http://schemas.microsoft.com/office/drawing/2016/5/12/chartex" xmlns:cx7="http://schemas.microsoft.com/office/drawing/2016/5/13/chartex" xmlns:cx8="http://schemas.microsoft.com/office/drawing/2016/5/14/chartex" xmlns:mc="http://schemas.openxmlformats.org/markup-compatibility/2006" xmlns:aink="http://schemas.microsoft.com/office/drawing/2016/ink" xmlns:am3d="http://schemas.microsoft.com/office/drawing/2017/model3d" xmlns:o="urn:schemas-microsoft-com:office:office" xmlns:oel="http://schemas.microsoft.com/office/2019/extlst" xmlns:r="http://schemas.openxmlformats.org/officeDocument/2006/relationships" xmlns:m="http://schemas.openxmlformats.org/officeDocument/2006/math" xmlns:v="urn:schemas-microsoft-com:vml" xmlns:wp14="http://schemas.microsoft.com/office/word/2010/wordprocessingDrawing" xmlns:wp="http://schemas.openxmlformats.org/drawingml/2006/wordprocessingDrawing" xmlns:w10="urn:schemas-microsoft-com:office:word" xmlns:w="http://schemas.openxmlformats.org/wordprocessingml/2006/main" xmlns:w14="http://schemas.microsoft.com/office/word/2010/wordml" xmlns:w15="http://schemas.microsoft.com/office/word/2012/wordml" xmlns:w16cex="http://schemas.microsoft.com/office/word/2018/wordml/cex" xmlns:w16cid="http://schemas.microsoft.com/office/word/2016/wordml/cid" xmlns:w16="http://schemas.microsoft.com/office/word/2018/wordml" xmlns:w16sdtdh="http://schemas.microsoft.com/office/word/2020/wordml/sdtdatahash" xmlns:w16se="http://schemas.microsoft.com/office/word/2015/wordml/symex" xmlns:wpg="http://schemas.microsoft.com/office/word/2010/wordprocessingGroup" xmlns:wpi="http://schemas.microsoft.com/office/word/2010/wordprocessingInk" xmlns:wne="http://schemas.microsoft.com/office/word/2006/wordml" xmlns:wps="http://schemas.microsoft.com/office/word/2010/wordprocessingShape" mc:Ignorable="w14 w15 w16se w16cid w16 w16cex w16sdtdh wp14">
+  <w:p>
+    <w:pPr>
+      <w:pStyle w:val="Footer"/>
+      <w:jc w:val="center"/>
+      <w:rPr>
+        <w:rFonts w:asciiTheme="majorHAnsi" w:hAnsiTheme="majorHAnsi" w:cstheme="majorHAnsi"/>
+      </w:rPr>
+    </w:pPr>
+    <w:r>
+      <w:rPr>
+        <w:rFonts w:asciiTheme="majorHAnsi" w:hAnsiTheme="majorHAnsi" w:cstheme="majorHAnsi"/>
+      </w:rPr>
+      <w:t xml:space="preserve">Page </w:t>
+    </w:r>
+    <w:r>
+      <w:rPr>
+        <w:rFonts w:asciiTheme="majorHAnsi" w:hAnsiTheme="majorHAnsi" w:cstheme="majorHAnsi"/>
+      </w:rPr>
+      <w:fldChar w:fldCharType="begin"/>
+    </w:r>
+    <w:r>
+      <w:rPr>
+        <w:rFonts w:asciiTheme="majorHAnsi" w:hAnsiTheme="majorHAnsi" w:cstheme="majorHAnsi"/>
+      </w:rPr>
+      <w:instrText xml:space="preserve"> PAGE </w:instrText>
+    </w:r>
+    <w:r>
+      <w:rPr>
+        <w:rFonts w:asciiTheme="majorHAnsi" w:hAnsiTheme="majorHAnsi" w:cstheme="majorHAnsi"/>
+      </w:rPr>
+      <w:fldChar w:fldCharType="separate"/>
+    </w:r>
+    <w:r>
+      <w:rPr>
+        <w:rFonts w:asciiTheme="majorHAnsi" w:hAnsiTheme="majorHAnsi" w:cstheme="majorHAnsi"/>
+        <w:noProof/>
+      </w:rPr>
+      <w:t>1</w:t>
+    </w:r>
+    <w:r>
+      <w:rPr>
+        <w:rFonts w:asciiTheme="majorHAnsi" w:hAnsiTheme="majorHAnsi" w:cstheme="majorHAnsi"/>
+      </w:rPr>
+      <w:fldChar w:fldCharType="end"/>
+    </w:r>
+    <w:r>
+      <w:rPr>
+        <w:rFonts w:asciiTheme="majorHAnsi" w:hAnsiTheme="majorHAnsi" w:cstheme="majorHAnsi"/>
+      </w:rPr>
+      <w:t xml:space="preserve"> of </w:t>
+    </w:r>
+    <w:r>
+      <w:rPr>
+        <w:rFonts w:asciiTheme="majorHAnsi" w:hAnsiTheme="majorHAnsi" w:cstheme="majorHAnsi"/>
+      </w:rPr>
+      <w:fldChar w:fldCharType="begin"/>
+    </w:r>
+    <w:r>
+      <w:rPr>
+        <w:rFonts w:asciiTheme="majorHAnsi" w:hAnsiTheme="majorHAnsi" w:cstheme="majorHAnsi"/>
+      </w:rPr>
+      <w:instrText xml:space="preserve"> NUMPAGES </w:instrText>
+    </w:r>
+    <w:r>
+      <w:rPr>
+        <w:rFonts w:asciiTheme="majorHAnsi" w:hAnsiTheme="majorHAnsi" w:cstheme="majorHAnsi"/>
+      </w:rPr>
+      <w:fldChar w:fldCharType="separate"/>
+    </w:r>
+    <w:r>
+      <w:rPr>
+        <w:rFonts w:asciiTheme="majorHAnsi" w:hAnsiTheme="majorHAnsi" w:cstheme="majorHAnsi"/>
+        <w:noProof/>
+      </w:rPr>
+      <w:t>2</w:t>
+    </w:r>
+    <w:r>
+      <w:rPr>
+        <w:rFonts w:asciiTheme="majorHAnsi" w:hAnsiTheme="majorHAnsi" w:cstheme="majorHAnsi"/>
+      </w:rPr>
+      <w:fldChar w:fldCharType="end"/>
+    </w:r>
+  </w:p>
+</w:ftr>
+</file>
+
 <file path=word/footnotes.xml><?xml version="1.0" encoding="utf-8"?>
 <w:footnotes xmlns:wpc="http://schemas.microsoft.com/office/word/2010/wordprocessingCanvas" xmlns:cx="http://schemas.microsoft.com/office/drawing/2014/chartex" xmlns:cx1="http://schemas.microsoft.com/office/drawing/2015/9/8/chartex" xmlns:cx2="http://schemas.microsoft.com/office/drawing/2015/10/21/chartex" xmlns:cx3="http://schemas.microsoft.com/office/drawing/2016/5/9/chartex" xmlns:cx4="http://schemas.microsoft.com/office/drawing/2016/5/10/chartex" xmlns:cx5="http://schemas.microsoft.com/office/drawing/2016/5/11/chartex" xmlns:cx6="http://schemas.microsoft.com/office/drawing/2016/5/12/chartex" xmlns:cx7="http://schemas.microsoft.com/office/drawing/2016/5/13/chartex" xmlns:cx8="http://schemas.microsoft.com/office/drawing/2016/5/14/chartex" xmlns:mc="http://schemas.openxmlformats.org/markup-compatibility/2006" xmlns:aink="http://schemas.microsoft.com/office/drawing/2016/ink" xmlns:am3d="http://schemas.microsoft.com/office/drawing/2017/model3d" xmlns:o="urn:schemas-microsoft-com:office:office" xmlns:oel="http://schemas.microsoft.com/office/2019/extlst" xmlns:r="http://schemas.openxmlformats.org/officeDocument/2006/relationships" xmlns:m="http://schemas.openxmlformats.org/officeDocument/2006/math" xmlns:v="urn:schemas-microsoft-com:vml" xmlns:wp14="http://schemas.microsoft.com/office/word/2010/wordprocessingDrawing" xmlns:wp="http://schemas.openxmlformats.org/drawingml/2006/wordprocessingDrawing" xmlns:w10="urn:schemas-microsoft-com:office:word" xmlns:w="http://schemas.openxmlformats.org/wordprocessingml/2006/main" xmlns:w14="http://schemas.microsoft.com/office/word/2010/wordml" xmlns:w15="http://schemas.microsoft.com/office/word/2012/wordml" xmlns:w16cex="http://schemas.microsoft.com/office/word/2018/wordml/cex" xmlns:w16cid="http://schemas.microsoft.com/office/word/2016/wordml/cid" xmlns:w16="http://schemas.microsoft.com/office/word/2018/wordml" xmlns:w16sdtdh="http://schemas.microsoft.com/office/word/2020/wordml/sdtdatahash" xmlns:w16se="http://schemas.microsoft.com/office/word/2015/wordml/symex" xmlns:wpg="http://schemas.microsoft.com/office/word/2010/wordprocessingGroup" xmlns:wpi="http://schemas.microsoft.com/office/word/2010/wordprocessingInk" xmlns:wne="http://schemas.microsoft.com/office/word/2006/wordml" xmlns:wps="http://schemas.microsoft.com/office/word/2010/wordprocessingShape" mc:Ignorable="w14 w15 w16se w16cid w16 w16cex w16sdtdh wp14">
   <w:footnote w:type="separator" w:id="-1">
@@ -1465,6 +1473,26 @@
 </file>
 
 <file path=word/header1.xml><?xml version="1.0" encoding="utf-8"?>
+<w:hdr xmlns:wpc="http://schemas.microsoft.com/office/word/2010/wordprocessingCanvas" xmlns:cx="http://schemas.microsoft.com/office/drawing/2014/chartex" xmlns:cx1="http://schemas.microsoft.com/office/drawing/2015/9/8/chartex" xmlns:cx2="http://schemas.microsoft.com/office/drawing/2015/10/21/chartex" xmlns:cx3="http://schemas.microsoft.com/office/drawing/2016/5/9/chartex" xmlns:cx4="http://schemas.microsoft.com/office/drawing/2016/5/10/chartex" xmlns:cx5="http://schemas.microsoft.com/office/drawing/2016/5/11/chartex" xmlns:cx6="http://schemas.microsoft.com/office/drawing/2016/5/12/chartex" xmlns:cx7="http://schemas.microsoft.com/office/drawing/2016/5/13/chartex" xmlns:cx8="http://schemas.microsoft.com/office/drawing/2016/5/14/chartex" xmlns:mc="http://schemas.openxmlformats.org/markup-compatibility/2006" xmlns:aink="http://schemas.microsoft.com/office/drawing/2016/ink" xmlns:am3d="http://schemas.microsoft.com/office/drawing/2017/model3d" xmlns:o="urn:schemas-microsoft-com:office:office" xmlns:oel="http://schemas.microsoft.com/office/2019/extlst" xmlns:r="http://schemas.openxmlformats.org/officeDocument/2006/relationships" xmlns:m="http://schemas.openxmlformats.org/officeDocument/2006/math" xmlns:v="urn:schemas-microsoft-com:vml" xmlns:wp14="http://schemas.microsoft.com/office/word/2010/wordprocessingDrawing" xmlns:wp="http://schemas.openxmlformats.org/drawingml/2006/wordprocessingDrawing" xmlns:w10="urn:schemas-microsoft-com:office:word" xmlns:w="http://schemas.openxmlformats.org/wordprocessingml/2006/main" xmlns:w14="http://schemas.microsoft.com/office/word/2010/wordml" xmlns:w15="http://schemas.microsoft.com/office/word/2012/wordml" xmlns:w16cex="http://schemas.microsoft.com/office/word/2018/wordml/cex" xmlns:w16cid="http://schemas.microsoft.com/office/word/2016/wordml/cid" xmlns:w16="http://schemas.microsoft.com/office/word/2018/wordml" xmlns:w16sdtdh="http://schemas.microsoft.com/office/word/2020/wordml/sdtdatahash" xmlns:w16se="http://schemas.microsoft.com/office/word/2015/wordml/symex" xmlns:wpg="http://schemas.microsoft.com/office/word/2010/wordprocessingGroup" xmlns:wpi="http://schemas.microsoft.com/office/word/2010/wordprocessingInk" xmlns:wne="http://schemas.microsoft.com/office/word/2006/wordml" xmlns:wps="http://schemas.microsoft.com/office/word/2010/wordprocessingShape" mc:Ignorable="w14 w15 w16se w16cid w16 w16cex w16sdtdh wp14">
+  <w:p>
+    <w:pPr>
+      <w:pStyle w:val="Header"/>
+    </w:pPr>
+  </w:p>
+</w:hdr>
+</file>
+
+<file path=word/header2.xml><?xml version="1.0" encoding="utf-8"?>
+<w:hdr xmlns:wpc="http://schemas.microsoft.com/office/word/2010/wordprocessingCanvas" xmlns:cx="http://schemas.microsoft.com/office/drawing/2014/chartex" xmlns:cx1="http://schemas.microsoft.com/office/drawing/2015/9/8/chartex" xmlns:cx2="http://schemas.microsoft.com/office/drawing/2015/10/21/chartex" xmlns:cx3="http://schemas.microsoft.com/office/drawing/2016/5/9/chartex" xmlns:cx4="http://schemas.microsoft.com/office/drawing/2016/5/10/chartex" xmlns:cx5="http://schemas.microsoft.com/office/drawing/2016/5/11/chartex" xmlns:cx6="http://schemas.microsoft.com/office/drawing/2016/5/12/chartex" xmlns:cx7="http://schemas.microsoft.com/office/drawing/2016/5/13/chartex" xmlns:cx8="http://schemas.microsoft.com/office/drawing/2016/5/14/chartex" xmlns:mc="http://schemas.openxmlformats.org/markup-compatibility/2006" xmlns:aink="http://schemas.microsoft.com/office/drawing/2016/ink" xmlns:am3d="http://schemas.microsoft.com/office/drawing/2017/model3d" xmlns:o="urn:schemas-microsoft-com:office:office" xmlns:oel="http://schemas.microsoft.com/office/2019/extlst" xmlns:r="http://schemas.openxmlformats.org/officeDocument/2006/relationships" xmlns:m="http://schemas.openxmlformats.org/officeDocument/2006/math" xmlns:v="urn:schemas-microsoft-com:vml" xmlns:wp14="http://schemas.microsoft.com/office/word/2010/wordprocessingDrawing" xmlns:wp="http://schemas.openxmlformats.org/drawingml/2006/wordprocessingDrawing" xmlns:w10="urn:schemas-microsoft-com:office:word" xmlns:w="http://schemas.openxmlformats.org/wordprocessingml/2006/main" xmlns:w14="http://schemas.microsoft.com/office/word/2010/wordml" xmlns:w15="http://schemas.microsoft.com/office/word/2012/wordml" xmlns:w16cex="http://schemas.microsoft.com/office/word/2018/wordml/cex" xmlns:w16cid="http://schemas.microsoft.com/office/word/2016/wordml/cid" xmlns:w16="http://schemas.microsoft.com/office/word/2018/wordml" xmlns:w16sdtdh="http://schemas.microsoft.com/office/word/2020/wordml/sdtdatahash" xmlns:w16se="http://schemas.microsoft.com/office/word/2015/wordml/symex" xmlns:wpg="http://schemas.microsoft.com/office/word/2010/wordprocessingGroup" xmlns:wpi="http://schemas.microsoft.com/office/word/2010/wordprocessingInk" xmlns:wne="http://schemas.microsoft.com/office/word/2006/wordml" xmlns:wps="http://schemas.microsoft.com/office/word/2010/wordprocessingShape" mc:Ignorable="w14 w15 w16se w16cid w16 w16cex w16sdtdh wp14">
+  <w:p>
+    <w:pPr>
+      <w:pStyle w:val="Header"/>
+    </w:pPr>
+  </w:p>
+</w:hdr>
+</file>
+
+<file path=word/header3.xml><?xml version="1.0" encoding="utf-8"?>
 <w:hdr xmlns:wpc="http://schemas.microsoft.com/office/word/2010/wordprocessingCanvas" xmlns:cx="http://schemas.microsoft.com/office/drawing/2014/chartex" xmlns:cx1="http://schemas.microsoft.com/office/drawing/2015/9/8/chartex" xmlns:cx2="http://schemas.microsoft.com/office/drawing/2015/10/21/chartex" xmlns:cx3="http://schemas.microsoft.com/office/drawing/2016/5/9/chartex" xmlns:cx4="http://schemas.microsoft.com/office/drawing/2016/5/10/chartex" xmlns:cx5="http://schemas.microsoft.com/office/drawing/2016/5/11/chartex" xmlns:cx6="http://schemas.microsoft.com/office/drawing/2016/5/12/chartex" xmlns:cx7="http://schemas.microsoft.com/office/drawing/2016/5/13/chartex" xmlns:cx8="http://schemas.microsoft.com/office/drawing/2016/5/14/chartex" xmlns:mc="http://schemas.openxmlformats.org/markup-compatibility/2006" xmlns:aink="http://schemas.microsoft.com/office/drawing/2016/ink" xmlns:am3d="http://schemas.microsoft.com/office/drawing/2017/model3d" xmlns:o="urn:schemas-microsoft-com:office:office" xmlns:oel="http://schemas.microsoft.com/office/2019/extlst" xmlns:r="http://schemas.openxmlformats.org/officeDocument/2006/relationships" xmlns:m="http://schemas.openxmlformats.org/officeDocument/2006/math" xmlns:v="urn:schemas-microsoft-com:vml" xmlns:wp14="http://schemas.microsoft.com/office/word/2010/wordprocessingDrawing" xmlns:wp="http://schemas.openxmlformats.org/drawingml/2006/wordprocessingDrawing" xmlns:w10="urn:schemas-microsoft-com:office:word" xmlns:w="http://schemas.openxmlformats.org/wordprocessingml/2006/main" xmlns:w14="http://schemas.microsoft.com/office/word/2010/wordml" xmlns:w15="http://schemas.microsoft.com/office/word/2012/wordml" xmlns:w16cex="http://schemas.microsoft.com/office/word/2018/wordml/cex" xmlns:w16cid="http://schemas.microsoft.com/office/word/2016/wordml/cid" xmlns:w16="http://schemas.microsoft.com/office/word/2018/wordml" xmlns:w16sdtdh="http://schemas.microsoft.com/office/word/2020/wordml/sdtdatahash" xmlns:w16se="http://schemas.microsoft.com/office/word/2015/wordml/symex" xmlns:wpg="http://schemas.microsoft.com/office/word/2010/wordprocessingGroup" xmlns:wpi="http://schemas.microsoft.com/office/word/2010/wordprocessingInk" xmlns:wne="http://schemas.microsoft.com/office/word/2006/wordml" xmlns:wps="http://schemas.microsoft.com/office/word/2010/wordprocessingShape" mc:Ignorable="w14 w15 w16se w16cid w16 w16cex w16sdtdh wp14">
   <w:p>
     <w:pPr>
@@ -1564,7 +1592,14 @@
                               <w:szCs w:val="22"/>
                             </w:rPr>
                             <w:tab/>
-                            <w:t>Name (Last, First):</w:t>
+                          </w:r>
+                          <w:r>
+                            <w:rPr>
+                              <w:rFonts w:asciiTheme="majorHAnsi" w:hAnsiTheme="majorHAnsi" w:cstheme="majorHAnsi"/>
+                              <w:sz w:val="22"/>
+                              <w:szCs w:val="22"/>
+                            </w:rPr>
+                            <w:t>Last Name:</w:t>
                           </w:r>
                           <w:r>
                             <w:rPr>
@@ -1598,7 +1633,38 @@
                               <w:szCs w:val="22"/>
                             </w:rPr>
                             <w:tab/>
-                            <w:t>Reflective Exercise</w:t>
+                          </w:r>
+                          <w:r>
+                            <w:rPr>
+                              <w:rFonts w:asciiTheme="majorHAnsi" w:hAnsiTheme="majorHAnsi" w:cstheme="majorHAnsi"/>
+                              <w:sz w:val="22"/>
+                              <w:szCs w:val="22"/>
+                            </w:rPr>
+                            <w:t>First</w:t>
+                          </w:r>
+                          <w:r>
+                            <w:rPr>
+                              <w:rFonts w:asciiTheme="majorHAnsi" w:hAnsiTheme="majorHAnsi" w:cstheme="majorHAnsi"/>
+                              <w:sz w:val="22"/>
+                              <w:szCs w:val="22"/>
+                            </w:rPr>
+                            <w:t xml:space="preserve"> Name:</w:t>
+                          </w:r>
+                          <w:r>
+                            <w:rPr>
+                              <w:rFonts w:asciiTheme="majorHAnsi" w:hAnsiTheme="majorHAnsi" w:cstheme="majorHAnsi"/>
+                              <w:sz w:val="22"/>
+                              <w:szCs w:val="22"/>
+                            </w:rPr>
+                            <w:tab/>
+                          </w:r>
+                          <w:r>
+                            <w:rPr>
+                              <w:rFonts w:asciiTheme="majorHAnsi" w:hAnsiTheme="majorHAnsi" w:cstheme="majorHAnsi"/>
+                              <w:sz w:val="22"/>
+                              <w:szCs w:val="22"/>
+                            </w:rPr>
+                            <w:br/>
                           </w:r>
                         </w:p>
                       </w:txbxContent>
@@ -1667,7 +1733,14 @@
                         <w:szCs w:val="22"/>
                       </w:rPr>
                       <w:tab/>
-                      <w:t>Name (Last, First):</w:t>
+                    </w:r>
+                    <w:r>
+                      <w:rPr>
+                        <w:rFonts w:asciiTheme="majorHAnsi" w:hAnsiTheme="majorHAnsi" w:cstheme="majorHAnsi"/>
+                        <w:sz w:val="22"/>
+                        <w:szCs w:val="22"/>
+                      </w:rPr>
+                      <w:t>Last Name:</w:t>
                     </w:r>
                     <w:r>
                       <w:rPr>
@@ -1701,7 +1774,38 @@
                         <w:szCs w:val="22"/>
                       </w:rPr>
                       <w:tab/>
-                      <w:t>Reflective Exercise</w:t>
+                    </w:r>
+                    <w:r>
+                      <w:rPr>
+                        <w:rFonts w:asciiTheme="majorHAnsi" w:hAnsiTheme="majorHAnsi" w:cstheme="majorHAnsi"/>
+                        <w:sz w:val="22"/>
+                        <w:szCs w:val="22"/>
+                      </w:rPr>
+                      <w:t>First</w:t>
+                    </w:r>
+                    <w:r>
+                      <w:rPr>
+                        <w:rFonts w:asciiTheme="majorHAnsi" w:hAnsiTheme="majorHAnsi" w:cstheme="majorHAnsi"/>
+                        <w:sz w:val="22"/>
+                        <w:szCs w:val="22"/>
+                      </w:rPr>
+                      <w:t xml:space="preserve"> Name:</w:t>
+                    </w:r>
+                    <w:r>
+                      <w:rPr>
+                        <w:rFonts w:asciiTheme="majorHAnsi" w:hAnsiTheme="majorHAnsi" w:cstheme="majorHAnsi"/>
+                        <w:sz w:val="22"/>
+                        <w:szCs w:val="22"/>
+                      </w:rPr>
+                      <w:tab/>
+                    </w:r>
+                    <w:r>
+                      <w:rPr>
+                        <w:rFonts w:asciiTheme="majorHAnsi" w:hAnsiTheme="majorHAnsi" w:cstheme="majorHAnsi"/>
+                        <w:sz w:val="22"/>
+                        <w:szCs w:val="22"/>
+                      </w:rPr>
+                      <w:br/>
                     </w:r>
                   </w:p>
                 </w:txbxContent>
@@ -1716,7 +1820,7 @@
 </w:hdr>
 </file>
 
-<file path=word/header2.xml><?xml version="1.0" encoding="utf-8"?>
+<file path=word/header4.xml><?xml version="1.0" encoding="utf-8"?>
 <w:hdr xmlns:wpc="http://schemas.microsoft.com/office/word/2010/wordprocessingCanvas" xmlns:cx="http://schemas.microsoft.com/office/drawing/2014/chartex" xmlns:cx1="http://schemas.microsoft.com/office/drawing/2015/9/8/chartex" xmlns:cx2="http://schemas.microsoft.com/office/drawing/2015/10/21/chartex" xmlns:cx3="http://schemas.microsoft.com/office/drawing/2016/5/9/chartex" xmlns:cx4="http://schemas.microsoft.com/office/drawing/2016/5/10/chartex" xmlns:cx5="http://schemas.microsoft.com/office/drawing/2016/5/11/chartex" xmlns:cx6="http://schemas.microsoft.com/office/drawing/2016/5/12/chartex" xmlns:cx7="http://schemas.microsoft.com/office/drawing/2016/5/13/chartex" xmlns:cx8="http://schemas.microsoft.com/office/drawing/2016/5/14/chartex" xmlns:mc="http://schemas.openxmlformats.org/markup-compatibility/2006" xmlns:aink="http://schemas.microsoft.com/office/drawing/2016/ink" xmlns:am3d="http://schemas.microsoft.com/office/drawing/2017/model3d" xmlns:o="urn:schemas-microsoft-com:office:office" xmlns:oel="http://schemas.microsoft.com/office/2019/extlst" xmlns:r="http://schemas.openxmlformats.org/officeDocument/2006/relationships" xmlns:m="http://schemas.openxmlformats.org/officeDocument/2006/math" xmlns:v="urn:schemas-microsoft-com:vml" xmlns:wp14="http://schemas.microsoft.com/office/word/2010/wordprocessingDrawing" xmlns:wp="http://schemas.openxmlformats.org/drawingml/2006/wordprocessingDrawing" xmlns:w10="urn:schemas-microsoft-com:office:word" xmlns:w="http://schemas.openxmlformats.org/wordprocessingml/2006/main" xmlns:w14="http://schemas.microsoft.com/office/word/2010/wordml" xmlns:w15="http://schemas.microsoft.com/office/word/2012/wordml" xmlns:w16cex="http://schemas.microsoft.com/office/word/2018/wordml/cex" xmlns:w16cid="http://schemas.microsoft.com/office/word/2016/wordml/cid" xmlns:w16="http://schemas.microsoft.com/office/word/2018/wordml" xmlns:w16sdtdh="http://schemas.microsoft.com/office/word/2020/wordml/sdtdatahash" xmlns:w16se="http://schemas.microsoft.com/office/word/2015/wordml/symex" xmlns:wpg="http://schemas.microsoft.com/office/word/2010/wordprocessingGroup" xmlns:wpi="http://schemas.microsoft.com/office/word/2010/wordprocessingInk" xmlns:wne="http://schemas.microsoft.com/office/word/2006/wordml" xmlns:wps="http://schemas.microsoft.com/office/word/2010/wordprocessingShape" mc:Ignorable="w14 w15 w16se w16cid w16 w16cex w16sdtdh wp14">
   <w:p>
     <w:pPr>

</xml_diff>